<commit_message>
Update analyses and scripts
</commit_message>
<xml_diff>
--- a/results/paper_tables/follow_up/01_dr_global_by_molecule.docx
+++ b/results/paper_tables/follow_up/01_dr_global_by_molecule.docx
@@ -695,7 +695,7 @@
                 <w:szCs w:val="22"/>
                 <w:color w:val="000000"/>
               </w:rPr>
-              <w:t xml:space="preserve">58</w:t>
+              <w:t xml:space="preserve">75</w:t>
             </w:r>
           </w:p>
         </w:tc>
@@ -749,7 +749,7 @@
                 <w:szCs w:val="22"/>
                 <w:color w:val="000000"/>
               </w:rPr>
-              <w:t xml:space="preserve">0.67</w:t>
+              <w:t xml:space="preserve">0.00</w:t>
             </w:r>
           </w:p>
         </w:tc>
@@ -803,7 +803,7 @@
                 <w:szCs w:val="22"/>
                 <w:color w:val="000000"/>
               </w:rPr>
-              <w:t xml:space="preserve">0.057</w:t>
+              <w:t xml:space="preserve">0.534</w:t>
             </w:r>
           </w:p>
         </w:tc>

</xml_diff>